<commit_message>
solana first token finish
</commit_message>
<xml_diff>
--- a/New Token.docx
+++ b/New Token.docx
@@ -46,8 +46,13 @@
         </w:numPr>
       </w:pPr>
       <w:r>
-        <w:t>it generates the address that starts with bos</w:t>
-      </w:r>
+        <w:t xml:space="preserve">it generates the address that starts with </w:t>
+      </w:r>
+      <w:proofErr w:type="spellStart"/>
+      <w:r>
+        <w:t>bos</w:t>
+      </w:r>
+      <w:proofErr w:type="spellEnd"/>
     </w:p>
     <w:p>
       <w:pPr>
@@ -109,14 +114,26 @@
       <w:r>
         <w:t>(</w:t>
       </w:r>
+      <w:proofErr w:type="spellStart"/>
       <w:r>
         <w:t>publickey</w:t>
       </w:r>
+      <w:proofErr w:type="spellEnd"/>
+      <w:proofErr w:type="gramStart"/>
       <w:r>
         <w:t>)</w:t>
       </w:r>
       <w:r>
-        <w:t>.json (to set the boss to the Solana to use)</w:t>
+        <w:t>.</w:t>
+      </w:r>
+      <w:proofErr w:type="spellStart"/>
+      <w:r>
+        <w:t>json</w:t>
+      </w:r>
+      <w:proofErr w:type="spellEnd"/>
+      <w:proofErr w:type="gramEnd"/>
+      <w:r>
+        <w:t xml:space="preserve"> (to set the boss to the Solana to use)</w:t>
       </w:r>
     </w:p>
     <w:p>
@@ -174,7 +191,23 @@
         </w:numPr>
       </w:pPr>
       <w:r>
-        <w:t>Solana config set –url devnet (to set the network to the dev)</w:t>
+        <w:t>Solana config set –</w:t>
+      </w:r>
+      <w:proofErr w:type="spellStart"/>
+      <w:r>
+        <w:t>url</w:t>
+      </w:r>
+      <w:proofErr w:type="spellEnd"/>
+      <w:r>
+        <w:t xml:space="preserve"> </w:t>
+      </w:r>
+      <w:proofErr w:type="spellStart"/>
+      <w:r>
+        <w:t>devnet</w:t>
+      </w:r>
+      <w:proofErr w:type="spellEnd"/>
+      <w:r>
+        <w:t xml:space="preserve"> (to set the network to the dev)</w:t>
       </w:r>
     </w:p>
     <w:p>
@@ -232,7 +265,15 @@
         </w:numPr>
       </w:pPr>
       <w:r>
-        <w:t>Solana config get (to check the details)</w:t>
+        <w:t xml:space="preserve">Solana config </w:t>
+      </w:r>
+      <w:proofErr w:type="gramStart"/>
+      <w:r>
+        <w:t>get</w:t>
+      </w:r>
+      <w:proofErr w:type="gramEnd"/>
+      <w:r>
+        <w:t xml:space="preserve"> (to check the details)</w:t>
       </w:r>
     </w:p>
     <w:p>
@@ -360,10 +401,23 @@
         </w:numPr>
       </w:pPr>
       <w:r>
-        <w:t>It will create the address that starts with the mnt</w:t>
-      </w:r>
-      <w:r>
-        <w:t xml:space="preserve"> just like the bos </w:t>
+        <w:t xml:space="preserve">It will create the address that starts with the </w:t>
+      </w:r>
+      <w:proofErr w:type="spellStart"/>
+      <w:r>
+        <w:t>mnt</w:t>
+      </w:r>
+      <w:proofErr w:type="spellEnd"/>
+      <w:r>
+        <w:t xml:space="preserve"> just like the </w:t>
+      </w:r>
+      <w:proofErr w:type="spellStart"/>
+      <w:r>
+        <w:t>bos</w:t>
+      </w:r>
+      <w:proofErr w:type="spellEnd"/>
+      <w:r>
+        <w:t xml:space="preserve"> </w:t>
       </w:r>
     </w:p>
     <w:p>
@@ -445,8 +499,13 @@
           <w:numId w:val="1"/>
         </w:numPr>
       </w:pPr>
-      <w:r>
-        <w:t xml:space="preserve">Spl-token create-token –program-id </w:t>
+      <w:proofErr w:type="spellStart"/>
+      <w:r>
+        <w:t>Spl</w:t>
+      </w:r>
+      <w:proofErr w:type="spellEnd"/>
+      <w:r>
+        <w:t xml:space="preserve">-token create-token –program-id </w:t>
       </w:r>
       <w:r>
         <w:t>TokenzQdBNbLqP5VEhdkAS6EPFLC1PHnBqCXEpPxuEb </w:t>
@@ -598,8 +657,519 @@
         </w:numPr>
       </w:pPr>
       <w:r>
-        <w:t xml:space="preserve">For the mainnet we use decentralized services like IRIS to upload the data but for the net purpose we are using GitHub </w:t>
-      </w:r>
+        <w:t xml:space="preserve">For the </w:t>
+      </w:r>
+      <w:proofErr w:type="spellStart"/>
+      <w:r>
+        <w:t>mainnet</w:t>
+      </w:r>
+      <w:proofErr w:type="spellEnd"/>
+      <w:r>
+        <w:t xml:space="preserve"> we use decentralized services like IRIS to upload the data but for the net purpose we are using GitHub</w:t>
+      </w:r>
+    </w:p>
+    <w:p>
+      <w:pPr>
+        <w:pStyle w:val="ListParagraph"/>
+        <w:numPr>
+          <w:ilvl w:val="0"/>
+          <w:numId w:val="1"/>
+        </w:numPr>
+      </w:pPr>
+      <w:r>
+        <w:lastRenderedPageBreak/>
+        <w:t>Data must be look like this</w:t>
+      </w:r>
+      <w:r>
+        <w:br/>
+      </w:r>
+      <w:r>
+        <w:drawing>
+          <wp:inline distT="0" distB="0" distL="0" distR="0" wp14:anchorId="707C7EBD" wp14:editId="7D5AE337">
+            <wp:extent cx="5943600" cy="1743075"/>
+            <wp:effectExtent l="0" t="0" r="0" b="9525"/>
+            <wp:docPr id="1802371521" name="Picture 1"/>
+            <wp:cNvGraphicFramePr>
+              <a:graphicFrameLocks xmlns:a="http://schemas.openxmlformats.org/drawingml/2006/main" noChangeAspect="1"/>
+            </wp:cNvGraphicFramePr>
+            <a:graphic xmlns:a="http://schemas.openxmlformats.org/drawingml/2006/main">
+              <a:graphicData uri="http://schemas.openxmlformats.org/drawingml/2006/picture">
+                <pic:pic xmlns:pic="http://schemas.openxmlformats.org/drawingml/2006/picture">
+                  <pic:nvPicPr>
+                    <pic:cNvPr id="1802371521" name=""/>
+                    <pic:cNvPicPr/>
+                  </pic:nvPicPr>
+                  <pic:blipFill>
+                    <a:blip r:embed="rId13"/>
+                    <a:stretch>
+                      <a:fillRect/>
+                    </a:stretch>
+                  </pic:blipFill>
+                  <pic:spPr>
+                    <a:xfrm>
+                      <a:off x="0" y="0"/>
+                      <a:ext cx="5943600" cy="1743075"/>
+                    </a:xfrm>
+                    <a:prstGeom prst="rect">
+                      <a:avLst/>
+                    </a:prstGeom>
+                  </pic:spPr>
+                </pic:pic>
+              </a:graphicData>
+            </a:graphic>
+          </wp:inline>
+        </w:drawing>
+      </w:r>
+    </w:p>
+    <w:p>
+      <w:pPr>
+        <w:pStyle w:val="ListParagraph"/>
+        <w:numPr>
+          <w:ilvl w:val="0"/>
+          <w:numId w:val="1"/>
+        </w:numPr>
+      </w:pPr>
+      <w:r>
+        <w:t>Get the raw link for that data and set it as the metadata for your token</w:t>
+      </w:r>
+      <w:r>
+        <w:t xml:space="preserve"> like this</w:t>
+      </w:r>
+    </w:p>
+    <w:p>
+      <w:pPr>
+        <w:pStyle w:val="ListParagraph"/>
+        <w:numPr>
+          <w:ilvl w:val="0"/>
+          <w:numId w:val="1"/>
+        </w:numPr>
+      </w:pPr>
+      <w:r>
+        <w:drawing>
+          <wp:inline distT="0" distB="0" distL="0" distR="0" wp14:anchorId="4DF8CC84" wp14:editId="49A2A6E7">
+            <wp:extent cx="5943600" cy="671195"/>
+            <wp:effectExtent l="0" t="0" r="0" b="0"/>
+            <wp:docPr id="308565450" name="Picture 1"/>
+            <wp:cNvGraphicFramePr>
+              <a:graphicFrameLocks xmlns:a="http://schemas.openxmlformats.org/drawingml/2006/main" noChangeAspect="1"/>
+            </wp:cNvGraphicFramePr>
+            <a:graphic xmlns:a="http://schemas.openxmlformats.org/drawingml/2006/main">
+              <a:graphicData uri="http://schemas.openxmlformats.org/drawingml/2006/picture">
+                <pic:pic xmlns:pic="http://schemas.openxmlformats.org/drawingml/2006/picture">
+                  <pic:nvPicPr>
+                    <pic:cNvPr id="308565450" name=""/>
+                    <pic:cNvPicPr/>
+                  </pic:nvPicPr>
+                  <pic:blipFill>
+                    <a:blip r:embed="rId14"/>
+                    <a:stretch>
+                      <a:fillRect/>
+                    </a:stretch>
+                  </pic:blipFill>
+                  <pic:spPr>
+                    <a:xfrm>
+                      <a:off x="0" y="0"/>
+                      <a:ext cx="5943600" cy="671195"/>
+                    </a:xfrm>
+                    <a:prstGeom prst="rect">
+                      <a:avLst/>
+                    </a:prstGeom>
+                  </pic:spPr>
+                </pic:pic>
+              </a:graphicData>
+            </a:graphic>
+          </wp:inline>
+        </w:drawing>
+      </w:r>
+    </w:p>
+    <w:p>
+      <w:pPr>
+        <w:pStyle w:val="ListParagraph"/>
+        <w:numPr>
+          <w:ilvl w:val="0"/>
+          <w:numId w:val="1"/>
+        </w:numPr>
+      </w:pPr>
+      <w:r>
+        <w:t xml:space="preserve"> </w:t>
+      </w:r>
+      <w:proofErr w:type="spellStart"/>
+      <w:r>
+        <w:t>Spl</w:t>
+      </w:r>
+      <w:proofErr w:type="spellEnd"/>
+      <w:r>
+        <w:t xml:space="preserve">-token initialize-metadata </w:t>
+      </w:r>
+      <w:r>
+        <w:t>mntyL18t2m11ww9GKaVibNwULNXYxSDLnQSsg84PLVK</w:t>
+      </w:r>
+      <w:r>
+        <w:t xml:space="preserve"> ‘Solana First Token’ ‘SFT’ </w:t>
+      </w:r>
+      <w:hyperlink r:id="rId15" w:history="1">
+        <w:r>
+          <w:rPr>
+            <w:rStyle w:val="Hyperlink"/>
+          </w:rPr>
+          <w:t>https://raw.githubusercontent.com/Hassan1823/solana-notes/refs/heads/main/metadata.json</w:t>
+        </w:r>
+      </w:hyperlink>
+    </w:p>
+    <w:p>
+      <w:pPr>
+        <w:pStyle w:val="ListParagraph"/>
+        <w:numPr>
+          <w:ilvl w:val="0"/>
+          <w:numId w:val="1"/>
+        </w:numPr>
+      </w:pPr>
+      <w:proofErr w:type="spellStart"/>
+      <w:r>
+        <w:t>Spl</w:t>
+      </w:r>
+      <w:proofErr w:type="spellEnd"/>
+      <w:r>
+        <w:t xml:space="preserve">-token initialize-metadata </w:t>
+      </w:r>
+      <w:proofErr w:type="spellStart"/>
+      <w:r>
+        <w:t>mntaddress</w:t>
+      </w:r>
+      <w:proofErr w:type="spellEnd"/>
+      <w:r>
+        <w:t xml:space="preserve"> ‘token name’ ‘token symbol’ </w:t>
+      </w:r>
+      <w:proofErr w:type="spellStart"/>
+      <w:r>
+        <w:t>json</w:t>
+      </w:r>
+      <w:proofErr w:type="spellEnd"/>
+      <w:r>
+        <w:t xml:space="preserve"> raw link</w:t>
+      </w:r>
+    </w:p>
+    <w:p>
+      <w:pPr>
+        <w:pStyle w:val="ListParagraph"/>
+        <w:numPr>
+          <w:ilvl w:val="0"/>
+          <w:numId w:val="1"/>
+        </w:numPr>
+      </w:pPr>
+      <w:r>
+        <w:t>Now check again and you’ll be getting you token data like this</w:t>
+      </w:r>
+      <w:r>
+        <w:br/>
+      </w:r>
+      <w:r>
+        <w:drawing>
+          <wp:inline distT="0" distB="0" distL="0" distR="0" wp14:anchorId="0BC4BCB3" wp14:editId="00E9D86E">
+            <wp:extent cx="5943600" cy="1902460"/>
+            <wp:effectExtent l="0" t="0" r="0" b="2540"/>
+            <wp:docPr id="1486374721" name="Picture 1"/>
+            <wp:cNvGraphicFramePr>
+              <a:graphicFrameLocks xmlns:a="http://schemas.openxmlformats.org/drawingml/2006/main" noChangeAspect="1"/>
+            </wp:cNvGraphicFramePr>
+            <a:graphic xmlns:a="http://schemas.openxmlformats.org/drawingml/2006/main">
+              <a:graphicData uri="http://schemas.openxmlformats.org/drawingml/2006/picture">
+                <pic:pic xmlns:pic="http://schemas.openxmlformats.org/drawingml/2006/picture">
+                  <pic:nvPicPr>
+                    <pic:cNvPr id="1486374721" name=""/>
+                    <pic:cNvPicPr/>
+                  </pic:nvPicPr>
+                  <pic:blipFill>
+                    <a:blip r:embed="rId16"/>
+                    <a:stretch>
+                      <a:fillRect/>
+                    </a:stretch>
+                  </pic:blipFill>
+                  <pic:spPr>
+                    <a:xfrm>
+                      <a:off x="0" y="0"/>
+                      <a:ext cx="5943600" cy="1902460"/>
+                    </a:xfrm>
+                    <a:prstGeom prst="rect">
+                      <a:avLst/>
+                    </a:prstGeom>
+                  </pic:spPr>
+                </pic:pic>
+              </a:graphicData>
+            </a:graphic>
+          </wp:inline>
+        </w:drawing>
+      </w:r>
+    </w:p>
+    <w:p>
+      <w:pPr>
+        <w:pStyle w:val="ListParagraph"/>
+        <w:numPr>
+          <w:ilvl w:val="0"/>
+          <w:numId w:val="1"/>
+        </w:numPr>
+      </w:pPr>
+      <w:r>
+        <w:t xml:space="preserve">Now as a mint authority we can mint token into anyone account </w:t>
+      </w:r>
+    </w:p>
+    <w:p>
+      <w:pPr>
+        <w:pStyle w:val="ListParagraph"/>
+        <w:numPr>
+          <w:ilvl w:val="0"/>
+          <w:numId w:val="1"/>
+        </w:numPr>
+      </w:pPr>
+      <w:r>
+        <w:t>For dev purpose we mint some tokens into our own acc</w:t>
+      </w:r>
+    </w:p>
+    <w:p>
+      <w:pPr>
+        <w:pStyle w:val="ListParagraph"/>
+        <w:numPr>
+          <w:ilvl w:val="0"/>
+          <w:numId w:val="1"/>
+        </w:numPr>
+      </w:pPr>
+      <w:proofErr w:type="gramStart"/>
+      <w:r>
+        <w:t>First</w:t>
+      </w:r>
+      <w:proofErr w:type="gramEnd"/>
+      <w:r>
+        <w:t xml:space="preserve"> we need to create our account to mint tokens (PDA)</w:t>
+      </w:r>
+    </w:p>
+    <w:p>
+      <w:pPr>
+        <w:pStyle w:val="ListParagraph"/>
+        <w:numPr>
+          <w:ilvl w:val="0"/>
+          <w:numId w:val="1"/>
+        </w:numPr>
+      </w:pPr>
+      <w:proofErr w:type="spellStart"/>
+      <w:r>
+        <w:t>Spl</w:t>
+      </w:r>
+      <w:proofErr w:type="spellEnd"/>
+      <w:r>
+        <w:t xml:space="preserve">-token create-account </w:t>
+      </w:r>
+      <w:r>
+        <w:t>mntyL18t2m11ww9GKaVibNwULNXYxSDLnQSsg84PLVK</w:t>
+      </w:r>
+    </w:p>
+    <w:p>
+      <w:pPr>
+        <w:pStyle w:val="ListParagraph"/>
+        <w:numPr>
+          <w:ilvl w:val="0"/>
+          <w:numId w:val="1"/>
+        </w:numPr>
+      </w:pPr>
+      <w:r>
+        <w:drawing>
+          <wp:inline distT="0" distB="0" distL="0" distR="0" wp14:anchorId="07A4839E" wp14:editId="65F397F9">
+            <wp:extent cx="5943600" cy="755015"/>
+            <wp:effectExtent l="0" t="0" r="0" b="6985"/>
+            <wp:docPr id="1635450335" name="Picture 1"/>
+            <wp:cNvGraphicFramePr>
+              <a:graphicFrameLocks xmlns:a="http://schemas.openxmlformats.org/drawingml/2006/main" noChangeAspect="1"/>
+            </wp:cNvGraphicFramePr>
+            <a:graphic xmlns:a="http://schemas.openxmlformats.org/drawingml/2006/main">
+              <a:graphicData uri="http://schemas.openxmlformats.org/drawingml/2006/picture">
+                <pic:pic xmlns:pic="http://schemas.openxmlformats.org/drawingml/2006/picture">
+                  <pic:nvPicPr>
+                    <pic:cNvPr id="1635450335" name=""/>
+                    <pic:cNvPicPr/>
+                  </pic:nvPicPr>
+                  <pic:blipFill>
+                    <a:blip r:embed="rId17"/>
+                    <a:stretch>
+                      <a:fillRect/>
+                    </a:stretch>
+                  </pic:blipFill>
+                  <pic:spPr>
+                    <a:xfrm>
+                      <a:off x="0" y="0"/>
+                      <a:ext cx="5943600" cy="755015"/>
+                    </a:xfrm>
+                    <a:prstGeom prst="rect">
+                      <a:avLst/>
+                    </a:prstGeom>
+                  </pic:spPr>
+                </pic:pic>
+              </a:graphicData>
+            </a:graphic>
+          </wp:inline>
+        </w:drawing>
+      </w:r>
+    </w:p>
+    <w:p>
+      <w:pPr>
+        <w:pStyle w:val="ListParagraph"/>
+        <w:numPr>
+          <w:ilvl w:val="0"/>
+          <w:numId w:val="1"/>
+        </w:numPr>
+      </w:pPr>
+      <w:r>
+        <w:t>Now we can mint some tokens</w:t>
+      </w:r>
+    </w:p>
+    <w:p>
+      <w:pPr>
+        <w:pStyle w:val="ListParagraph"/>
+        <w:numPr>
+          <w:ilvl w:val="0"/>
+          <w:numId w:val="1"/>
+        </w:numPr>
+      </w:pPr>
+      <w:proofErr w:type="spellStart"/>
+      <w:r>
+        <w:t>Spl</w:t>
+      </w:r>
+      <w:proofErr w:type="spellEnd"/>
+      <w:r>
+        <w:t xml:space="preserve">-token mint </w:t>
+      </w:r>
+      <w:r>
+        <w:t>mntyL18t2m11ww9GKaVibNwULNXYxSDLnQSsg84PLVK</w:t>
+      </w:r>
+      <w:r>
+        <w:t xml:space="preserve"> 1000</w:t>
+      </w:r>
+    </w:p>
+    <w:p>
+      <w:pPr>
+        <w:pStyle w:val="ListParagraph"/>
+        <w:numPr>
+          <w:ilvl w:val="0"/>
+          <w:numId w:val="1"/>
+        </w:numPr>
+      </w:pPr>
+      <w:r>
+        <w:lastRenderedPageBreak/>
+        <w:t xml:space="preserve">100 is the </w:t>
+      </w:r>
+      <w:proofErr w:type="gramStart"/>
+      <w:r>
+        <w:t>amount</w:t>
+      </w:r>
+      <w:proofErr w:type="gramEnd"/>
+      <w:r>
+        <w:t xml:space="preserve"> of tokens we want to mint into acco</w:t>
+      </w:r>
+      <w:r>
+        <w:t>u</w:t>
+      </w:r>
+      <w:r>
+        <w:t>nt</w:t>
+      </w:r>
+    </w:p>
+    <w:p>
+      <w:pPr>
+        <w:pStyle w:val="ListParagraph"/>
+        <w:numPr>
+          <w:ilvl w:val="0"/>
+          <w:numId w:val="1"/>
+        </w:numPr>
+      </w:pPr>
+      <w:r>
+        <w:drawing>
+          <wp:inline distT="0" distB="0" distL="0" distR="0" wp14:anchorId="073D28F2" wp14:editId="45D73E20">
+            <wp:extent cx="5943600" cy="1123315"/>
+            <wp:effectExtent l="0" t="0" r="0" b="635"/>
+            <wp:docPr id="1373271002" name="Picture 1"/>
+            <wp:cNvGraphicFramePr>
+              <a:graphicFrameLocks xmlns:a="http://schemas.openxmlformats.org/drawingml/2006/main" noChangeAspect="1"/>
+            </wp:cNvGraphicFramePr>
+            <a:graphic xmlns:a="http://schemas.openxmlformats.org/drawingml/2006/main">
+              <a:graphicData uri="http://schemas.openxmlformats.org/drawingml/2006/picture">
+                <pic:pic xmlns:pic="http://schemas.openxmlformats.org/drawingml/2006/picture">
+                  <pic:nvPicPr>
+                    <pic:cNvPr id="1373271002" name=""/>
+                    <pic:cNvPicPr/>
+                  </pic:nvPicPr>
+                  <pic:blipFill>
+                    <a:blip r:embed="rId18"/>
+                    <a:stretch>
+                      <a:fillRect/>
+                    </a:stretch>
+                  </pic:blipFill>
+                  <pic:spPr>
+                    <a:xfrm>
+                      <a:off x="0" y="0"/>
+                      <a:ext cx="5943600" cy="1123315"/>
+                    </a:xfrm>
+                    <a:prstGeom prst="rect">
+                      <a:avLst/>
+                    </a:prstGeom>
+                  </pic:spPr>
+                </pic:pic>
+              </a:graphicData>
+            </a:graphic>
+          </wp:inline>
+        </w:drawing>
+      </w:r>
+    </w:p>
+    <w:p>
+      <w:pPr>
+        <w:pStyle w:val="ListParagraph"/>
+        <w:numPr>
+          <w:ilvl w:val="0"/>
+          <w:numId w:val="1"/>
+        </w:numPr>
+      </w:pPr>
+      <w:r>
+        <w:drawing>
+          <wp:inline distT="0" distB="0" distL="0" distR="0" wp14:anchorId="0A11150E" wp14:editId="745DC1B5">
+            <wp:extent cx="5943600" cy="1623695"/>
+            <wp:effectExtent l="0" t="0" r="0" b="0"/>
+            <wp:docPr id="29363879" name="Picture 1"/>
+            <wp:cNvGraphicFramePr>
+              <a:graphicFrameLocks xmlns:a="http://schemas.openxmlformats.org/drawingml/2006/main" noChangeAspect="1"/>
+            </wp:cNvGraphicFramePr>
+            <a:graphic xmlns:a="http://schemas.openxmlformats.org/drawingml/2006/main">
+              <a:graphicData uri="http://schemas.openxmlformats.org/drawingml/2006/picture">
+                <pic:pic xmlns:pic="http://schemas.openxmlformats.org/drawingml/2006/picture">
+                  <pic:nvPicPr>
+                    <pic:cNvPr id="29363879" name=""/>
+                    <pic:cNvPicPr/>
+                  </pic:nvPicPr>
+                  <pic:blipFill>
+                    <a:blip r:embed="rId19"/>
+                    <a:stretch>
+                      <a:fillRect/>
+                    </a:stretch>
+                  </pic:blipFill>
+                  <pic:spPr>
+                    <a:xfrm>
+                      <a:off x="0" y="0"/>
+                      <a:ext cx="5943600" cy="1623695"/>
+                    </a:xfrm>
+                    <a:prstGeom prst="rect">
+                      <a:avLst/>
+                    </a:prstGeom>
+                  </pic:spPr>
+                </pic:pic>
+              </a:graphicData>
+            </a:graphic>
+          </wp:inline>
+        </w:drawing>
+      </w:r>
+    </w:p>
+    <w:p>
+      <w:pPr>
+        <w:pStyle w:val="ListParagraph"/>
+        <w:numPr>
+          <w:ilvl w:val="0"/>
+          <w:numId w:val="1"/>
+        </w:numPr>
+      </w:pPr>
     </w:p>
     <w:sectPr>
       <w:pgSz w:w="12240" w:h="15840"/>
@@ -1624,6 +2194,29 @@
       <w:spacing w:val="5"/>
     </w:rPr>
   </w:style>
+  <w:style w:type="character" w:styleId="Hyperlink">
+    <w:name w:val="Hyperlink"/>
+    <w:basedOn w:val="DefaultParagraphFont"/>
+    <w:uiPriority w:val="99"/>
+    <w:unhideWhenUsed/>
+    <w:rsid w:val="00EA037A"/>
+    <w:rPr>
+      <w:color w:val="0563C1" w:themeColor="hyperlink"/>
+      <w:u w:val="single"/>
+    </w:rPr>
+  </w:style>
+  <w:style w:type="character" w:styleId="UnresolvedMention">
+    <w:name w:val="Unresolved Mention"/>
+    <w:basedOn w:val="DefaultParagraphFont"/>
+    <w:uiPriority w:val="99"/>
+    <w:semiHidden/>
+    <w:unhideWhenUsed/>
+    <w:rsid w:val="00EA037A"/>
+    <w:rPr>
+      <w:color w:val="605E5C"/>
+      <w:shd w:val="clear" w:color="auto" w:fill="E1DFDD"/>
+    </w:rPr>
+  </w:style>
 </w:styles>
 </file>
 

</xml_diff>